<commit_message>
different resume+ better mobile
</commit_message>
<xml_diff>
--- a/resume.docx
+++ b/resume.docx
@@ -40,49 +40,7 @@
             <w:rStyle w:val="Hyperlink"/>
             <w:sz w:val="18"/>
           </w:rPr>
-          <w:t>.rs@</w:t>
-        </w:r>
-        <w:r>
-          <w:rPr>
-            <w:rStyle w:val="Hyperlink"/>
-            <w:sz w:val="18"/>
-          </w:rPr>
-          <w:t>g</w:t>
-        </w:r>
-        <w:r>
-          <w:rPr>
-            <w:rStyle w:val="Hyperlink"/>
-            <w:sz w:val="18"/>
-          </w:rPr>
-          <w:t>m</w:t>
-        </w:r>
-        <w:r>
-          <w:rPr>
-            <w:rStyle w:val="Hyperlink"/>
-            <w:sz w:val="18"/>
-          </w:rPr>
-          <w:t>a</w:t>
-        </w:r>
-        <w:r>
-          <w:rPr>
-            <w:rStyle w:val="Hyperlink"/>
-            <w:sz w:val="18"/>
-          </w:rPr>
-          <w:t>il.</w:t>
-        </w:r>
-        <w:r>
-          <w:rPr>
-            <w:rStyle w:val="Hyperlink"/>
-            <w:sz w:val="18"/>
-          </w:rPr>
-          <w:t>c</w:t>
-        </w:r>
-        <w:r>
-          <w:rPr>
-            <w:rStyle w:val="Hyperlink"/>
-            <w:sz w:val="18"/>
-          </w:rPr>
-          <w:t>om</w:t>
+          <w:t>.rs@gmail.com</w:t>
         </w:r>
       </w:hyperlink>
       <w:r>
@@ -121,28 +79,7 @@
             <w:rStyle w:val="Hyperlink"/>
             <w:sz w:val="18"/>
           </w:rPr>
-          <w:t xml:space="preserve"> LIVE:R</w:t>
-        </w:r>
-        <w:r>
-          <w:rPr>
-            <w:rStyle w:val="Hyperlink"/>
-            <w:sz w:val="18"/>
-          </w:rPr>
-          <w:t>Y</w:t>
-        </w:r>
-        <w:r>
-          <w:rPr>
-            <w:rStyle w:val="Hyperlink"/>
-            <w:sz w:val="18"/>
-          </w:rPr>
-          <w:t>A</w:t>
-        </w:r>
-        <w:r>
-          <w:rPr>
-            <w:rStyle w:val="Hyperlink"/>
-            <w:sz w:val="18"/>
-          </w:rPr>
-          <w:t>N93_2</w:t>
+          <w:t xml:space="preserve"> LIVE:RYAN93_2</w:t>
         </w:r>
       </w:hyperlink>
       <w:r>
@@ -188,7 +125,23 @@
           <w:b w:val="0"/>
           <w:i w:val="0"/>
         </w:rPr>
-        <w:t xml:space="preserve"> confident young individual with the ability to corporate and work with others to achieve a common goal. Equipped with a unique toolset of skills, I can achieve and learn how to</w:t>
+        <w:t xml:space="preserve"> confident young individual with the ability to corporate and work with others to achieve a common goal. Equipped wit</w:t>
+      </w:r>
+      <w:r>
+        <w:rPr>
+          <w:rStyle w:val="BookTitle"/>
+          <w:b w:val="0"/>
+          <w:i w:val="0"/>
+        </w:rPr>
+        <w:t xml:space="preserve">h a unique toolset of skills, has the </w:t>
+      </w:r>
+      <w:r>
+        <w:rPr>
+          <w:rStyle w:val="BookTitle"/>
+          <w:b w:val="0"/>
+          <w:i w:val="0"/>
+        </w:rPr>
+        <w:t>achieve and learn how to</w:t>
       </w:r>
       <w:r>
         <w:rPr>
@@ -419,7 +372,7 @@
                 <v:stroke joinstyle="miter"/>
                 <v:path gradientshapeok="t" o:connecttype="rect"/>
               </v:shapetype>
-              <v:shape id="Text Box 2" o:spid="_x0000_s1026" type="#_x0000_t202" style="position:absolute;margin-left:229.25pt;margin-top:15.15pt;width:252.85pt;height:115.2pt;z-index:251660288;visibility:visible;mso-wrap-style:square;mso-width-percent:0;mso-height-percent:0;mso-wrap-distance-left:9pt;mso-wrap-distance-top:0;mso-wrap-distance-right:9pt;mso-wrap-distance-bottom:0;mso-position-horizontal:absolute;mso-position-horizontal-relative:margin;mso-position-vertical:absolute;mso-position-vertical-relative:text;mso-width-percent:0;mso-height-percent:0;mso-width-relative:margin;mso-height-relative:margin;v-text-anchor:top" o:gfxdata="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" filled="f" stroked="f" strokeweight=".5pt">
+              <v:shape id="Text Box 2" o:spid="_x0000_s1026" type="#_x0000_t202" style="position:absolute;margin-left:229.25pt;margin-top:15.15pt;width:252.85pt;height:115.2pt;z-index:251660288;visibility:visible;mso-wrap-style:square;mso-width-percent:0;mso-height-percent:0;mso-wrap-distance-left:9pt;mso-wrap-distance-top:0;mso-wrap-distance-right:9pt;mso-wrap-distance-bottom:0;mso-position-horizontal:absolute;mso-position-horizontal-relative:margin;mso-position-vertical:absolute;mso-position-vertical-relative:text;mso-width-percent:0;mso-height-percent:0;mso-width-relative:margin;mso-height-relative:margin;v-text-anchor:top" o:gfxdata="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" filled="f" stroked="f" strokeweight=".5pt">
                 <v:textbox>
                   <w:txbxContent>
                     <w:p>
@@ -881,7 +834,21 @@
                               <w:rPr>
                                 <w:sz w:val="12"/>
                               </w:rPr>
-                              <w:t xml:space="preserve">their website)                                   </w:t>
+                              <w:t xml:space="preserve">their </w:t>
+                            </w:r>
+                            <w:proofErr w:type="gramStart"/>
+                            <w:r>
+                              <w:rPr>
+                                <w:sz w:val="12"/>
+                              </w:rPr>
+                              <w:t xml:space="preserve">website)   </w:t>
+                            </w:r>
+                            <w:proofErr w:type="gramEnd"/>
+                            <w:r>
+                              <w:rPr>
+                                <w:sz w:val="12"/>
+                              </w:rPr>
+                              <w:t xml:space="preserve">                                </w:t>
                             </w:r>
                             <w:r>
                               <w:rPr>
@@ -926,7 +893,7 @@
           </mc:Choice>
           <mc:Fallback>
             <w:pict>
-              <v:shape w14:anchorId="55A28844" id="Text Box 4" o:spid="_x0000_s1027" type="#_x0000_t202" style="position:absolute;margin-left:358.25pt;margin-top:6.75pt;width:130.75pt;height:58.2pt;z-index:251662336;visibility:visible;mso-wrap-style:square;mso-width-percent:0;mso-height-percent:0;mso-wrap-distance-left:9pt;mso-wrap-distance-top:0;mso-wrap-distance-right:9pt;mso-wrap-distance-bottom:0;mso-position-horizontal:absolute;mso-position-horizontal-relative:margin;mso-position-vertical:absolute;mso-position-vertical-relative:text;mso-width-percent:0;mso-height-percent:0;mso-width-relative:margin;mso-height-relative:margin;v-text-anchor:top" o:gfxdata="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" filled="f" stroked="f" strokeweight=".5pt">
+              <v:shape w14:anchorId="55A28844" id="Text Box 4" o:spid="_x0000_s1027" type="#_x0000_t202" style="position:absolute;margin-left:358.25pt;margin-top:6.75pt;width:130.75pt;height:58.2pt;z-index:251662336;visibility:visible;mso-wrap-style:square;mso-width-percent:0;mso-height-percent:0;mso-wrap-distance-left:9pt;mso-wrap-distance-top:0;mso-wrap-distance-right:9pt;mso-wrap-distance-bottom:0;mso-position-horizontal:absolute;mso-position-horizontal-relative:margin;mso-position-vertical:absolute;mso-position-vertical-relative:text;mso-width-percent:0;mso-height-percent:0;mso-width-relative:margin;mso-height-relative:margin;v-text-anchor:top" o:gfxdata="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" filled="f" stroked="f" strokeweight=".5pt">
                 <v:textbox>
                   <w:txbxContent>
                     <w:p>
@@ -972,7 +939,21 @@
                         <w:rPr>
                           <w:sz w:val="12"/>
                         </w:rPr>
-                        <w:t xml:space="preserve">their website)                                   </w:t>
+                        <w:t xml:space="preserve">their </w:t>
+                      </w:r>
+                      <w:proofErr w:type="gramStart"/>
+                      <w:r>
+                        <w:rPr>
+                          <w:sz w:val="12"/>
+                        </w:rPr>
+                        <w:t xml:space="preserve">website)   </w:t>
+                      </w:r>
+                      <w:proofErr w:type="gramEnd"/>
+                      <w:r>
+                        <w:rPr>
+                          <w:sz w:val="12"/>
+                        </w:rPr>
+                        <w:t xml:space="preserve">                                </w:t>
                       </w:r>
                       <w:r>
                         <w:rPr>
@@ -1055,63 +1036,179 @@
       </w:r>
     </w:p>
     <w:p>
-      <w:r>
-        <w:t>In 2017, I was chosen to attend a science convention in Singapore. This journey allowed me to meet and befriend many likeminded individuals such as myself who had a passion to create and innovate. While making friendships in many different countries, I passed by with flying colours and a new mindset. I learnt about new ideas and technologies I would have never thought of</w:t>
-      </w:r>
-      <w:r>
-        <w:t xml:space="preserve">. Below are attached certificates I have been awarded for performing outstandingly well in this competition and photos of a few projects I’ve worked on during the competition. </w:t>
-      </w:r>
-    </w:p>
-    <w:p/>
-    <w:p/>
-    <w:p/>
-    <w:p/>
-    <w:p/>
-    <w:p>
-      <w:pPr>
-        <w:pStyle w:val="Heading1"/>
-        <w:jc w:val="center"/>
-      </w:pPr>
-      <w:r>
-        <w:lastRenderedPageBreak/>
-        <w:t xml:space="preserve">resume- ryan samarakoon        </w:t>
-      </w:r>
+      <w:pPr>
+        <w:ind w:left="6804" w:right="-1440"/>
+      </w:pPr>
     </w:p>
     <w:p>
-      <w:pPr>
-        <w:pStyle w:val="Heading2"/>
-      </w:pPr>
-      <w:r>
-        <w:t>Portfolio (continued)</w:t>
-      </w:r>
+      <w:bookmarkStart w:id="0" w:name="_GoBack"/>
+      <w:bookmarkEnd w:id="0"/>
     </w:p>
     <w:p>
       <w:r>
-        <w:t xml:space="preserve">Last year, I signed up for the school Media Group. After attending a meeting, I was chosen as the Yr.9 member while 3 others were chosen from their respective year level. Together, we made a large video that was presented at the end of the year to all of the students and parents. Working with this group allowed me to significantly boost my knowledge in media and editing. I learned useful Photoshop skills and learnt how to do video editing in After Effects. This also gave me the opportunity to teach my peers my knowledge in Photoshop and animation. </w:t>
-      </w:r>
-      <w:r>
-        <w:t xml:space="preserve">While this experience helped to develop my editing skills, it also helped me build my team and communication skills. Below you can find attached credits towards the video my team and I made. </w:t>
-      </w:r>
-    </w:p>
-    <w:p/>
-    <w:p/>
-    <w:p/>
-    <w:p/>
-    <w:p>
-      <w:r>
-        <w:t>I currently develop small game addons for people on a popular game while also developing games myself. I help people who also develop addons by contributing to their GitHub projects</w:t>
-      </w:r>
-      <w:r>
-        <w:t>, helping out on the forum</w:t>
-      </w:r>
-      <w:r>
-        <w:t xml:space="preserve"> while also working on my own APIs. You can view my GitHub and my website which I use to attract potential clients. </w:t>
+        <w:rPr>
+          <w:noProof/>
+        </w:rPr>
+        <w:drawing>
+          <wp:anchor distT="0" distB="0" distL="114300" distR="114300" simplePos="0" relativeHeight="251657216" behindDoc="1" locked="0" layoutInCell="1" allowOverlap="1" wp14:anchorId="22112A54" wp14:editId="117B8F3F">
+            <wp:simplePos x="0" y="0"/>
+            <wp:positionH relativeFrom="margin">
+              <wp:posOffset>3978275</wp:posOffset>
+            </wp:positionH>
+            <wp:positionV relativeFrom="paragraph">
+              <wp:posOffset>267970</wp:posOffset>
+            </wp:positionV>
+            <wp:extent cx="357886" cy="357886"/>
+            <wp:effectExtent l="0" t="0" r="4445" b="4445"/>
+            <wp:wrapTight wrapText="bothSides">
+              <wp:wrapPolygon edited="0">
+                <wp:start x="0" y="0"/>
+                <wp:lineTo x="0" y="20718"/>
+                <wp:lineTo x="20718" y="20718"/>
+                <wp:lineTo x="20718" y="0"/>
+                <wp:lineTo x="0" y="0"/>
+              </wp:wrapPolygon>
+            </wp:wrapTight>
+            <wp:docPr id="7" name="Picture 7" descr="C:\Users\ryan9_000\OneDrive for Business\Work experience\25571542.jpg">
+              <a:hlinkClick xmlns:a="http://schemas.openxmlformats.org/drawingml/2006/main" r:id="rId12"/>
+            </wp:docPr>
+            <wp:cNvGraphicFramePr>
+              <a:graphicFrameLocks xmlns:a="http://schemas.openxmlformats.org/drawingml/2006/main" noChangeAspect="1"/>
+            </wp:cNvGraphicFramePr>
+            <a:graphic xmlns:a="http://schemas.openxmlformats.org/drawingml/2006/main">
+              <a:graphicData uri="http://schemas.openxmlformats.org/drawingml/2006/picture">
+                <pic:pic xmlns:pic="http://schemas.openxmlformats.org/drawingml/2006/picture">
+                  <pic:nvPicPr>
+                    <pic:cNvPr id="7" name="Picture 7" descr="C:\Users\ryan9_000\OneDrive for Business\Work experience\25571542.jpg">
+                      <a:hlinkClick r:id="rId12"/>
+                    </pic:cNvPr>
+                    <pic:cNvPicPr>
+                      <a:picLocks noChangeAspect="1" noChangeArrowheads="1"/>
+                    </pic:cNvPicPr>
+                  </pic:nvPicPr>
+                  <pic:blipFill>
+                    <a:blip r:embed="rId13" cstate="print">
+                      <a:extLst>
+                        <a:ext uri="{28A0092B-C50C-407E-A947-70E740481C1C}">
+                          <a14:useLocalDpi xmlns:a14="http://schemas.microsoft.com/office/drawing/2010/main" val="0"/>
+                        </a:ext>
+                      </a:extLst>
+                    </a:blip>
+                    <a:srcRect/>
+                    <a:stretch>
+                      <a:fillRect/>
+                    </a:stretch>
+                  </pic:blipFill>
+                  <pic:spPr bwMode="auto">
+                    <a:xfrm>
+                      <a:off x="0" y="0"/>
+                      <a:ext cx="357886" cy="357886"/>
+                    </a:xfrm>
+                    <a:prstGeom prst="rect">
+                      <a:avLst/>
+                    </a:prstGeom>
+                    <a:noFill/>
+                    <a:ln>
+                      <a:noFill/>
+                    </a:ln>
+                  </pic:spPr>
+                </pic:pic>
+              </a:graphicData>
+            </a:graphic>
+            <wp14:sizeRelH relativeFrom="margin">
+              <wp14:pctWidth>0</wp14:pctWidth>
+            </wp14:sizeRelH>
+            <wp14:sizeRelV relativeFrom="margin">
+              <wp14:pctHeight>0</wp14:pctHeight>
+            </wp14:sizeRelV>
+          </wp:anchor>
+        </w:drawing>
+      </w:r>
+      <w:r>
+        <w:rPr>
+          <w:noProof/>
+        </w:rPr>
+        <w:drawing>
+          <wp:anchor distT="0" distB="0" distL="114300" distR="114300" simplePos="0" relativeHeight="251648000" behindDoc="1" locked="0" layoutInCell="1" allowOverlap="1" wp14:anchorId="1E85F35B" wp14:editId="2AC67A30">
+            <wp:simplePos x="0" y="0"/>
+            <wp:positionH relativeFrom="margin">
+              <wp:posOffset>1360170</wp:posOffset>
+            </wp:positionH>
+            <wp:positionV relativeFrom="paragraph">
+              <wp:posOffset>278130</wp:posOffset>
+            </wp:positionV>
+            <wp:extent cx="328295" cy="328295"/>
+            <wp:effectExtent l="0" t="0" r="0" b="0"/>
+            <wp:wrapTight wrapText="bothSides">
+              <wp:wrapPolygon edited="0">
+                <wp:start x="2507" y="0"/>
+                <wp:lineTo x="0" y="3760"/>
+                <wp:lineTo x="0" y="16294"/>
+                <wp:lineTo x="2507" y="20054"/>
+                <wp:lineTo x="17547" y="20054"/>
+                <wp:lineTo x="20054" y="16294"/>
+                <wp:lineTo x="20054" y="3760"/>
+                <wp:lineTo x="17547" y="0"/>
+                <wp:lineTo x="2507" y="0"/>
+              </wp:wrapPolygon>
+            </wp:wrapTight>
+            <wp:docPr id="6" name="Picture 6" descr="C:\Users\ryan9_000\OneDrive for Business\Work experience\github-512.png">
+              <a:hlinkClick xmlns:a="http://schemas.openxmlformats.org/drawingml/2006/main" r:id="rId14"/>
+            </wp:docPr>
+            <wp:cNvGraphicFramePr>
+              <a:graphicFrameLocks xmlns:a="http://schemas.openxmlformats.org/drawingml/2006/main" noChangeAspect="1"/>
+            </wp:cNvGraphicFramePr>
+            <a:graphic xmlns:a="http://schemas.openxmlformats.org/drawingml/2006/main">
+              <a:graphicData uri="http://schemas.openxmlformats.org/drawingml/2006/picture">
+                <pic:pic xmlns:pic="http://schemas.openxmlformats.org/drawingml/2006/picture">
+                  <pic:nvPicPr>
+                    <pic:cNvPr id="6" name="Picture 6" descr="C:\Users\ryan9_000\OneDrive for Business\Work experience\github-512.png">
+                      <a:hlinkClick r:id="rId14"/>
+                    </pic:cNvPr>
+                    <pic:cNvPicPr>
+                      <a:picLocks noChangeAspect="1" noChangeArrowheads="1"/>
+                    </pic:cNvPicPr>
+                  </pic:nvPicPr>
+                  <pic:blipFill>
+                    <a:blip r:embed="rId15" cstate="print">
+                      <a:extLst>
+                        <a:ext uri="{28A0092B-C50C-407E-A947-70E740481C1C}">
+                          <a14:useLocalDpi xmlns:a14="http://schemas.microsoft.com/office/drawing/2010/main" val="0"/>
+                        </a:ext>
+                      </a:extLst>
+                    </a:blip>
+                    <a:srcRect/>
+                    <a:stretch>
+                      <a:fillRect/>
+                    </a:stretch>
+                  </pic:blipFill>
+                  <pic:spPr bwMode="auto">
+                    <a:xfrm>
+                      <a:off x="0" y="0"/>
+                      <a:ext cx="328295" cy="328295"/>
+                    </a:xfrm>
+                    <a:prstGeom prst="rect">
+                      <a:avLst/>
+                    </a:prstGeom>
+                    <a:noFill/>
+                    <a:ln>
+                      <a:noFill/>
+                    </a:ln>
+                  </pic:spPr>
+                </pic:pic>
+              </a:graphicData>
+            </a:graphic>
+            <wp14:sizeRelH relativeFrom="margin">
+              <wp14:pctWidth>0</wp14:pctWidth>
+            </wp14:sizeRelH>
+            <wp14:sizeRelV relativeFrom="margin">
+              <wp14:pctHeight>0</wp14:pctHeight>
+            </wp14:sizeRelV>
+          </wp:anchor>
+        </w:drawing>
       </w:r>
     </w:p>
     <w:p>
-      <w:pPr>
-        <w:ind w:left="6804" w:right="-1440"/>
-      </w:pPr>
       <w:r>
         <w:rPr>
           <w:i/>
@@ -1120,15 +1217,15 @@
         <mc:AlternateContent>
           <mc:Choice Requires="wps">
             <w:drawing>
-              <wp:anchor distT="0" distB="0" distL="114300" distR="114300" simplePos="0" relativeHeight="251668480" behindDoc="0" locked="0" layoutInCell="1" allowOverlap="1" wp14:anchorId="00FC20B2" wp14:editId="29032E7F">
+              <wp:anchor distT="0" distB="0" distL="114300" distR="114300" simplePos="0" relativeHeight="251674624" behindDoc="0" locked="0" layoutInCell="1" allowOverlap="1" wp14:anchorId="00FC20B2" wp14:editId="247DE96C">
                 <wp:simplePos x="0" y="0"/>
                 <wp:positionH relativeFrom="margin">
-                  <wp:posOffset>3407740</wp:posOffset>
+                  <wp:posOffset>3415030</wp:posOffset>
                 </wp:positionH>
                 <wp:positionV relativeFrom="paragraph">
-                  <wp:posOffset>372745</wp:posOffset>
+                  <wp:posOffset>201295</wp:posOffset>
                 </wp:positionV>
-                <wp:extent cx="1470355" cy="263347"/>
+                <wp:extent cx="1470025" cy="262890"/>
                 <wp:effectExtent l="0" t="0" r="0" b="3810"/>
                 <wp:wrapNone/>
                 <wp:docPr id="9" name="Text Box 9"/>
@@ -1140,7 +1237,7 @@
                       <wps:spPr>
                         <a:xfrm>
                           <a:off x="0" y="0"/>
-                          <a:ext cx="1470355" cy="263347"/>
+                          <a:ext cx="1470025" cy="262890"/>
                         </a:xfrm>
                         <a:prstGeom prst="rect">
                           <a:avLst/>
@@ -1159,27 +1256,13 @@
                                 <w:sz w:val="12"/>
                               </w:rPr>
                             </w:pPr>
-                            <w:hyperlink r:id="rId12" w:history="1">
+                            <w:hyperlink r:id="rId16" w:history="1">
                               <w:r>
                                 <w:rPr>
                                   <w:rStyle w:val="Hyperlink"/>
                                   <w:sz w:val="12"/>
                                 </w:rPr>
-                                <w:t>My W</w:t>
-                              </w:r>
-                              <w:r>
-                                <w:rPr>
-                                  <w:rStyle w:val="Hyperlink"/>
-                                  <w:sz w:val="12"/>
-                                </w:rPr>
-                                <w:t>e</w:t>
-                              </w:r>
-                              <w:r>
-                                <w:rPr>
-                                  <w:rStyle w:val="Hyperlink"/>
-                                  <w:sz w:val="12"/>
-                                </w:rPr>
-                                <w:t>bsite</w:t>
+                                <w:t>My Website</w:t>
                               </w:r>
                             </w:hyperlink>
                           </w:p>
@@ -1205,7 +1288,7 @@
           </mc:Choice>
           <mc:Fallback>
             <w:pict>
-              <v:shape w14:anchorId="00FC20B2" id="Text Box 9" o:spid="_x0000_s1028" type="#_x0000_t202" style="position:absolute;left:0;text-align:left;margin-left:268.35pt;margin-top:29.35pt;width:115.8pt;height:20.75pt;z-index:251668480;visibility:visible;mso-wrap-style:square;mso-width-percent:0;mso-height-percent:0;mso-wrap-distance-left:9pt;mso-wrap-distance-top:0;mso-wrap-distance-right:9pt;mso-wrap-distance-bottom:0;mso-position-horizontal:absolute;mso-position-horizontal-relative:margin;mso-position-vertical:absolute;mso-position-vertical-relative:text;mso-width-percent:0;mso-height-percent:0;mso-width-relative:margin;mso-height-relative:margin;v-text-anchor:top" o:gfxdata="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" filled="f" stroked="f" strokeweight=".5pt">
+              <v:shape w14:anchorId="00FC20B2" id="Text Box 9" o:spid="_x0000_s1028" type="#_x0000_t202" style="position:absolute;margin-left:268.9pt;margin-top:15.85pt;width:115.75pt;height:20.7pt;z-index:251674624;visibility:visible;mso-wrap-style:square;mso-width-percent:0;mso-height-percent:0;mso-wrap-distance-left:9pt;mso-wrap-distance-top:0;mso-wrap-distance-right:9pt;mso-wrap-distance-bottom:0;mso-position-horizontal:absolute;mso-position-horizontal-relative:margin;mso-position-vertical:absolute;mso-position-vertical-relative:text;mso-width-percent:0;mso-height-percent:0;mso-width-relative:margin;mso-height-relative:margin;v-text-anchor:top" o:gfxdata="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" filled="f" stroked="f" strokeweight=".5pt">
                 <v:textbox>
                   <w:txbxContent>
                     <w:p>
@@ -1215,27 +1298,13 @@
                           <w:sz w:val="12"/>
                         </w:rPr>
                       </w:pPr>
-                      <w:hyperlink r:id="rId13" w:history="1">
+                      <w:hyperlink r:id="rId17" w:history="1">
                         <w:r>
                           <w:rPr>
                             <w:rStyle w:val="Hyperlink"/>
                             <w:sz w:val="12"/>
                           </w:rPr>
-                          <w:t>My W</w:t>
-                        </w:r>
-                        <w:r>
-                          <w:rPr>
-                            <w:rStyle w:val="Hyperlink"/>
-                            <w:sz w:val="12"/>
-                          </w:rPr>
-                          <w:t>e</w:t>
-                        </w:r>
-                        <w:r>
-                          <w:rPr>
-                            <w:rStyle w:val="Hyperlink"/>
-                            <w:sz w:val="12"/>
-                          </w:rPr>
-                          <w:t>bsite</w:t>
+                          <w:t>My Website</w:t>
                         </w:r>
                       </w:hyperlink>
                     </w:p>
@@ -1255,13 +1324,13 @@
         <mc:AlternateContent>
           <mc:Choice Requires="wps">
             <w:drawing>
-              <wp:anchor distT="0" distB="0" distL="114300" distR="114300" simplePos="0" relativeHeight="251666432" behindDoc="0" locked="0" layoutInCell="1" allowOverlap="1" wp14:anchorId="7A3536E9" wp14:editId="7F7B2860">
+              <wp:anchor distT="0" distB="0" distL="114300" distR="114300" simplePos="0" relativeHeight="251663360" behindDoc="0" locked="0" layoutInCell="1" allowOverlap="1" wp14:anchorId="7A3536E9" wp14:editId="7E15425B">
                 <wp:simplePos x="0" y="0"/>
                 <wp:positionH relativeFrom="margin">
-                  <wp:posOffset>760399</wp:posOffset>
+                  <wp:posOffset>790575</wp:posOffset>
                 </wp:positionH>
                 <wp:positionV relativeFrom="paragraph">
-                  <wp:posOffset>360680</wp:posOffset>
+                  <wp:posOffset>212090</wp:posOffset>
                 </wp:positionV>
                 <wp:extent cx="1470355" cy="263347"/>
                 <wp:effectExtent l="0" t="0" r="0" b="3810"/>
@@ -1300,7 +1369,8 @@
                               </w:rPr>
                               <w:t xml:space="preserve">GitHub: </w:t>
                             </w:r>
-                            <w:hyperlink r:id="rId14" w:history="1">
+                            <w:hyperlink r:id="rId18" w:history="1">
+                              <w:proofErr w:type="spellStart"/>
                               <w:r>
                                 <w:rPr>
                                   <w:rStyle w:val="Hyperlink"/>
@@ -1308,6 +1378,7 @@
                                 </w:rPr>
                                 <w:t>SimplyBallistic</w:t>
                               </w:r>
+                              <w:proofErr w:type="spellEnd"/>
                             </w:hyperlink>
                           </w:p>
                         </w:txbxContent>
@@ -1332,7 +1403,7 @@
           </mc:Choice>
           <mc:Fallback>
             <w:pict>
-              <v:shape w14:anchorId="7A3536E9" id="Text Box 8" o:spid="_x0000_s1029" type="#_x0000_t202" style="position:absolute;left:0;text-align:left;margin-left:59.85pt;margin-top:28.4pt;width:115.8pt;height:20.75pt;z-index:251666432;visibility:visible;mso-wrap-style:square;mso-width-percent:0;mso-height-percent:0;mso-wrap-distance-left:9pt;mso-wrap-distance-top:0;mso-wrap-distance-right:9pt;mso-wrap-distance-bottom:0;mso-position-horizontal:absolute;mso-position-horizontal-relative:margin;mso-position-vertical:absolute;mso-position-vertical-relative:text;mso-width-percent:0;mso-height-percent:0;mso-width-relative:margin;mso-height-relative:margin;v-text-anchor:top" o:gfxdata="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" filled="f" stroked="f" strokeweight=".5pt">
+              <v:shape w14:anchorId="7A3536E9" id="Text Box 8" o:spid="_x0000_s1029" type="#_x0000_t202" style="position:absolute;margin-left:62.25pt;margin-top:16.7pt;width:115.8pt;height:20.75pt;z-index:251663360;visibility:visible;mso-wrap-style:square;mso-width-percent:0;mso-height-percent:0;mso-wrap-distance-left:9pt;mso-wrap-distance-top:0;mso-wrap-distance-right:9pt;mso-wrap-distance-bottom:0;mso-position-horizontal:absolute;mso-position-horizontal-relative:margin;mso-position-vertical:absolute;mso-position-vertical-relative:text;mso-width-percent:0;mso-height-percent:0;mso-width-relative:margin;mso-height-relative:margin;v-text-anchor:top" o:gfxdata="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" filled="f" stroked="f" strokeweight=".5pt">
                 <v:textbox>
                   <w:txbxContent>
                     <w:p>
@@ -1348,7 +1419,8 @@
                         </w:rPr>
                         <w:t xml:space="preserve">GitHub: </w:t>
                       </w:r>
-                      <w:hyperlink r:id="rId15" w:history="1">
+                      <w:hyperlink r:id="rId19" w:history="1">
+                        <w:proofErr w:type="spellStart"/>
                         <w:r>
                           <w:rPr>
                             <w:rStyle w:val="Hyperlink"/>
@@ -1356,6 +1428,7 @@
                           </w:rPr>
                           <w:t>SimplyBallistic</w:t>
                         </w:r>
+                        <w:proofErr w:type="spellEnd"/>
                       </w:hyperlink>
                     </w:p>
                   </w:txbxContent>
@@ -1366,170 +1439,7 @@
           </mc:Fallback>
         </mc:AlternateContent>
       </w:r>
-      <w:r>
-        <w:rPr>
-          <w:noProof/>
-        </w:rPr>
-        <w:drawing>
-          <wp:anchor distT="0" distB="0" distL="114300" distR="114300" simplePos="0" relativeHeight="251663360" behindDoc="1" locked="0" layoutInCell="1" allowOverlap="1" wp14:anchorId="1E85F35B" wp14:editId="603CF807">
-            <wp:simplePos x="0" y="0"/>
-            <wp:positionH relativeFrom="margin">
-              <wp:posOffset>1337818</wp:posOffset>
-            </wp:positionH>
-            <wp:positionV relativeFrom="paragraph">
-              <wp:posOffset>129489</wp:posOffset>
-            </wp:positionV>
-            <wp:extent cx="328295" cy="328295"/>
-            <wp:effectExtent l="0" t="0" r="0" b="0"/>
-            <wp:wrapTight wrapText="bothSides">
-              <wp:wrapPolygon edited="0">
-                <wp:start x="2507" y="0"/>
-                <wp:lineTo x="0" y="3760"/>
-                <wp:lineTo x="0" y="16294"/>
-                <wp:lineTo x="2507" y="20054"/>
-                <wp:lineTo x="17547" y="20054"/>
-                <wp:lineTo x="20054" y="16294"/>
-                <wp:lineTo x="20054" y="3760"/>
-                <wp:lineTo x="17547" y="0"/>
-                <wp:lineTo x="2507" y="0"/>
-              </wp:wrapPolygon>
-            </wp:wrapTight>
-            <wp:docPr id="6" name="Picture 6" descr="C:\Users\ryan9_000\OneDrive for Business\Work experience\github-512.png">
-              <a:hlinkClick xmlns:a="http://schemas.openxmlformats.org/drawingml/2006/main" r:id="rId15"/>
-            </wp:docPr>
-            <wp:cNvGraphicFramePr>
-              <a:graphicFrameLocks xmlns:a="http://schemas.openxmlformats.org/drawingml/2006/main" noChangeAspect="1"/>
-            </wp:cNvGraphicFramePr>
-            <a:graphic xmlns:a="http://schemas.openxmlformats.org/drawingml/2006/main">
-              <a:graphicData uri="http://schemas.openxmlformats.org/drawingml/2006/picture">
-                <pic:pic xmlns:pic="http://schemas.openxmlformats.org/drawingml/2006/picture">
-                  <pic:nvPicPr>
-                    <pic:cNvPr id="6" name="Picture 6" descr="C:\Users\ryan9_000\OneDrive for Business\Work experience\github-512.png">
-                      <a:hlinkClick r:id="rId15"/>
-                    </pic:cNvPr>
-                    <pic:cNvPicPr>
-                      <a:picLocks noChangeAspect="1" noChangeArrowheads="1"/>
-                    </pic:cNvPicPr>
-                  </pic:nvPicPr>
-                  <pic:blipFill>
-                    <a:blip r:embed="rId16" cstate="print">
-                      <a:extLst>
-                        <a:ext uri="{28A0092B-C50C-407E-A947-70E740481C1C}">
-                          <a14:useLocalDpi xmlns:a14="http://schemas.microsoft.com/office/drawing/2010/main" val="0"/>
-                        </a:ext>
-                      </a:extLst>
-                    </a:blip>
-                    <a:srcRect/>
-                    <a:stretch>
-                      <a:fillRect/>
-                    </a:stretch>
-                  </pic:blipFill>
-                  <pic:spPr bwMode="auto">
-                    <a:xfrm>
-                      <a:off x="0" y="0"/>
-                      <a:ext cx="328295" cy="328295"/>
-                    </a:xfrm>
-                    <a:prstGeom prst="rect">
-                      <a:avLst/>
-                    </a:prstGeom>
-                    <a:noFill/>
-                    <a:ln>
-                      <a:noFill/>
-                    </a:ln>
-                  </pic:spPr>
-                </pic:pic>
-              </a:graphicData>
-            </a:graphic>
-            <wp14:sizeRelH relativeFrom="margin">
-              <wp14:pctWidth>0</wp14:pctWidth>
-            </wp14:sizeRelH>
-            <wp14:sizeRelV relativeFrom="margin">
-              <wp14:pctHeight>0</wp14:pctHeight>
-            </wp14:sizeRelV>
-          </wp:anchor>
-        </w:drawing>
-      </w:r>
-      <w:r>
-        <w:rPr>
-          <w:noProof/>
-        </w:rPr>
-        <w:drawing>
-          <wp:anchor distT="0" distB="0" distL="114300" distR="114300" simplePos="0" relativeHeight="251664384" behindDoc="1" locked="0" layoutInCell="1" allowOverlap="1" wp14:anchorId="22112A54" wp14:editId="74209FD2">
-            <wp:simplePos x="0" y="0"/>
-            <wp:positionH relativeFrom="margin">
-              <wp:posOffset>3970655</wp:posOffset>
-            </wp:positionH>
-            <wp:positionV relativeFrom="paragraph">
-              <wp:posOffset>96063</wp:posOffset>
-            </wp:positionV>
-            <wp:extent cx="357886" cy="357886"/>
-            <wp:effectExtent l="0" t="0" r="4445" b="4445"/>
-            <wp:wrapTight wrapText="bothSides">
-              <wp:wrapPolygon edited="0">
-                <wp:start x="0" y="0"/>
-                <wp:lineTo x="0" y="20718"/>
-                <wp:lineTo x="20718" y="20718"/>
-                <wp:lineTo x="20718" y="0"/>
-                <wp:lineTo x="0" y="0"/>
-              </wp:wrapPolygon>
-            </wp:wrapTight>
-            <wp:docPr id="7" name="Picture 7" descr="C:\Users\ryan9_000\OneDrive for Business\Work experience\25571542.jpg">
-              <a:hlinkClick xmlns:a="http://schemas.openxmlformats.org/drawingml/2006/main" r:id="rId13"/>
-            </wp:docPr>
-            <wp:cNvGraphicFramePr>
-              <a:graphicFrameLocks xmlns:a="http://schemas.openxmlformats.org/drawingml/2006/main" noChangeAspect="1"/>
-            </wp:cNvGraphicFramePr>
-            <a:graphic xmlns:a="http://schemas.openxmlformats.org/drawingml/2006/main">
-              <a:graphicData uri="http://schemas.openxmlformats.org/drawingml/2006/picture">
-                <pic:pic xmlns:pic="http://schemas.openxmlformats.org/drawingml/2006/picture">
-                  <pic:nvPicPr>
-                    <pic:cNvPr id="7" name="Picture 7" descr="C:\Users\ryan9_000\OneDrive for Business\Work experience\25571542.jpg">
-                      <a:hlinkClick r:id="rId13"/>
-                    </pic:cNvPr>
-                    <pic:cNvPicPr>
-                      <a:picLocks noChangeAspect="1" noChangeArrowheads="1"/>
-                    </pic:cNvPicPr>
-                  </pic:nvPicPr>
-                  <pic:blipFill>
-                    <a:blip r:embed="rId17" cstate="print">
-                      <a:extLst>
-                        <a:ext uri="{28A0092B-C50C-407E-A947-70E740481C1C}">
-                          <a14:useLocalDpi xmlns:a14="http://schemas.microsoft.com/office/drawing/2010/main" val="0"/>
-                        </a:ext>
-                      </a:extLst>
-                    </a:blip>
-                    <a:srcRect/>
-                    <a:stretch>
-                      <a:fillRect/>
-                    </a:stretch>
-                  </pic:blipFill>
-                  <pic:spPr bwMode="auto">
-                    <a:xfrm>
-                      <a:off x="0" y="0"/>
-                      <a:ext cx="357886" cy="357886"/>
-                    </a:xfrm>
-                    <a:prstGeom prst="rect">
-                      <a:avLst/>
-                    </a:prstGeom>
-                    <a:noFill/>
-                    <a:ln>
-                      <a:noFill/>
-                    </a:ln>
-                  </pic:spPr>
-                </pic:pic>
-              </a:graphicData>
-            </a:graphic>
-            <wp14:sizeRelH relativeFrom="margin">
-              <wp14:pctWidth>0</wp14:pctWidth>
-            </wp14:sizeRelH>
-            <wp14:sizeRelV relativeFrom="margin">
-              <wp14:pctHeight>0</wp14:pctHeight>
-            </wp14:sizeRelV>
-          </wp:anchor>
-        </w:drawing>
-      </w:r>
     </w:p>
-    <w:p/>
     <w:p/>
     <w:p>
       <w:r>
@@ -1544,26 +1454,12 @@
           <w:numId w:val="5"/>
         </w:numPr>
       </w:pPr>
-      <w:hyperlink r:id="rId18" w:history="1">
+      <w:hyperlink r:id="rId20" w:history="1">
         <w:r>
           <w:rPr>
             <w:rStyle w:val="Hyperlink"/>
           </w:rPr>
-          <w:t xml:space="preserve">API Pull </w:t>
-        </w:r>
-        <w:bookmarkStart w:id="0" w:name="_GoBack"/>
-        <w:bookmarkEnd w:id="0"/>
-        <w:r>
-          <w:rPr>
-            <w:rStyle w:val="Hyperlink"/>
-          </w:rPr>
-          <w:t>R</w:t>
-        </w:r>
-        <w:r>
-          <w:rPr>
-            <w:rStyle w:val="Hyperlink"/>
-          </w:rPr>
-          <w:t>equest</w:t>
+          <w:t>API Pull Request</w:t>
         </w:r>
       </w:hyperlink>
     </w:p>
@@ -1575,7 +1471,7 @@
           <w:numId w:val="5"/>
         </w:numPr>
       </w:pPr>
-      <w:hyperlink r:id="rId19" w:history="1">
+      <w:hyperlink r:id="rId21" w:history="1">
         <w:r>
           <w:rPr>
             <w:rStyle w:val="Hyperlink"/>
@@ -1591,8 +1487,13 @@
           <w:ilvl w:val="0"/>
           <w:numId w:val="5"/>
         </w:numPr>
-      </w:pPr>
-      <w:hyperlink r:id="rId20" w:history="1">
+        <w:rPr>
+          <w:rStyle w:val="Hyperlink"/>
+          <w:color w:val="auto"/>
+          <w:u w:val="none"/>
+        </w:rPr>
+      </w:pPr>
+      <w:hyperlink r:id="rId22" w:history="1">
         <w:r>
           <w:rPr>
             <w:rStyle w:val="Hyperlink"/>
@@ -1601,9 +1502,27 @@
         </w:r>
       </w:hyperlink>
     </w:p>
+    <w:p>
+      <w:pPr>
+        <w:pStyle w:val="ListParagraph"/>
+        <w:ind w:left="1440"/>
+      </w:pPr>
+    </w:p>
+    <w:p>
+      <w:pPr>
+        <w:pStyle w:val="ListParagraph"/>
+        <w:ind w:left="1440"/>
+      </w:pPr>
+    </w:p>
+    <w:p>
+      <w:pPr>
+        <w:pStyle w:val="ListParagraph"/>
+        <w:ind w:left="1440"/>
+      </w:pPr>
+    </w:p>
     <w:p/>
     <w:sectPr>
-      <w:footerReference w:type="default" r:id="rId21"/>
+      <w:footerReference w:type="default" r:id="rId23"/>
       <w:pgSz w:w="11906" w:h="16838"/>
       <w:pgMar w:top="1440" w:right="1440" w:bottom="1440" w:left="1440" w:header="708" w:footer="708" w:gutter="0"/>
       <w:cols w:space="708"/>
@@ -1653,35 +1572,7 @@
         <w:rFonts w:ascii="Candara" w:hAnsi="Candara"/>
         <w:color w:val="0070C0"/>
       </w:rPr>
-      <w:t>Ryan Sam</w:t>
-    </w:r>
-    <w:r>
-      <w:rPr>
-        <w:rFonts w:ascii="Candara" w:hAnsi="Candara"/>
-        <w:color w:val="0070C0"/>
-      </w:rPr>
-      <w:t>a</w:t>
-    </w:r>
-    <w:r>
-      <w:rPr>
-        <w:rFonts w:ascii="Candara" w:hAnsi="Candara"/>
-        <w:color w:val="0070C0"/>
-      </w:rPr>
-      <w:t>r</w:t>
-    </w:r>
-    <w:r>
-      <w:rPr>
-        <w:rFonts w:ascii="Candara" w:hAnsi="Candara"/>
-        <w:color w:val="0070C0"/>
-      </w:rPr>
-      <w:t>a</w:t>
-    </w:r>
-    <w:r>
-      <w:rPr>
-        <w:rFonts w:ascii="Candara" w:hAnsi="Candara"/>
-        <w:color w:val="0070C0"/>
-      </w:rPr>
-      <w:t>koon</w:t>
+      <w:t>Ryan Samarakoon</w:t>
     </w:r>
     <w:r>
       <w:rPr>
@@ -1702,6 +1593,7 @@
       </w:rPr>
       <w:t xml:space="preserve">: </w:t>
     </w:r>
+    <w:proofErr w:type="gramStart"/>
     <w:r>
       <w:rPr>
         <w:rFonts w:ascii="Candara" w:hAnsi="Candara"/>
@@ -1714,7 +1606,15 @@
         <w:rFonts w:ascii="Candara" w:hAnsi="Candara"/>
         <w:i/>
       </w:rPr>
-      <w:t>:ryan93_2</w:t>
+      <w:t>:ryan</w:t>
+    </w:r>
+    <w:proofErr w:type="gramEnd"/>
+    <w:r>
+      <w:rPr>
+        <w:rFonts w:ascii="Candara" w:hAnsi="Candara"/>
+        <w:i/>
+      </w:rPr>
+      <w:t>93_2</w:t>
     </w:r>
     <w:r>
       <w:rPr>
@@ -3782,7 +3682,7 @@
 </file>
 
 <file path=customXml/itemProps1.xml><?xml version="1.0" encoding="utf-8"?>
-<ds:datastoreItem xmlns:ds="http://schemas.openxmlformats.org/officeDocument/2006/customXml" ds:itemID="{D2A7E02F-28B3-4D6B-80B6-B5591CA2E0A7}">
+<ds:datastoreItem xmlns:ds="http://schemas.openxmlformats.org/officeDocument/2006/customXml" ds:itemID="{092F2EC6-09BA-41AA-B9C3-9C0CEB66B449}">
   <ds:schemaRefs>
     <ds:schemaRef ds:uri="http://schemas.openxmlformats.org/officeDocument/2006/bibliography"/>
   </ds:schemaRefs>

</xml_diff>

<commit_message>
Update with new things
</commit_message>
<xml_diff>
--- a/resume.docx
+++ b/resume.docx
@@ -189,7 +189,7 @@
           <w:b w:val="0"/>
           <w:i w:val="0"/>
         </w:rPr>
-        <w:t xml:space="preserve"> key corporation skills when working as a team. Through working on open source projects and with several clients </w:t>
+        <w:t xml:space="preserve"> key corporation skills </w:t>
       </w:r>
       <w:r>
         <w:rPr>
@@ -197,7 +197,7 @@
           <w:b w:val="0"/>
           <w:i w:val="0"/>
         </w:rPr>
-        <w:t xml:space="preserve">and companies </w:t>
+        <w:t xml:space="preserve">through </w:t>
       </w:r>
       <w:r>
         <w:rPr>
@@ -205,7 +205,7 @@
           <w:b w:val="0"/>
           <w:i w:val="0"/>
         </w:rPr>
-        <w:t xml:space="preserve">through freelancing, I believe I have essential communication skills when handling customers. With highly unique knowledge in </w:t>
+        <w:t xml:space="preserve">working as a team. Through working on open source projects and with several clients </w:t>
       </w:r>
       <w:r>
         <w:rPr>
@@ -213,7 +213,7 @@
           <w:b w:val="0"/>
           <w:i w:val="0"/>
         </w:rPr>
-        <w:t xml:space="preserve">software development, I can conquer almost any task. </w:t>
+        <w:t xml:space="preserve">and companies </w:t>
       </w:r>
       <w:r>
         <w:rPr>
@@ -221,233 +221,15 @@
           <w:b w:val="0"/>
           <w:i w:val="0"/>
         </w:rPr>
-        <w:t xml:space="preserve">I am highly motivated to learn and pick up key employment skills from an established company in order to push myself to my limits. </w:t>
-      </w:r>
-    </w:p>
-    <w:p>
-      <w:pPr>
-        <w:pStyle w:val="Heading2"/>
+        <w:t>through freelancing, I believe I have</w:t>
+      </w:r>
+      <w:r>
         <w:rPr>
           <w:rStyle w:val="BookTitle"/>
           <w:b w:val="0"/>
           <w:i w:val="0"/>
         </w:rPr>
-      </w:pPr>
-      <w:r>
-        <w:rPr>
-          <w:bCs/>
-          <w:iCs/>
-          <w:noProof/>
-        </w:rPr>
-        <mc:AlternateContent>
-          <mc:Choice Requires="wps">
-            <w:drawing>
-              <wp:anchor distT="0" distB="0" distL="114300" distR="114300" simplePos="0" relativeHeight="251660288" behindDoc="0" locked="0" layoutInCell="1" allowOverlap="1" wp14:anchorId="47A8E0EA" wp14:editId="5A806A21">
-                <wp:simplePos x="0" y="0"/>
-                <wp:positionH relativeFrom="margin">
-                  <wp:posOffset>2918790</wp:posOffset>
-                </wp:positionH>
-                <wp:positionV relativeFrom="paragraph">
-                  <wp:posOffset>192405</wp:posOffset>
-                </wp:positionV>
-                <wp:extent cx="3211373" cy="1463040"/>
-                <wp:effectExtent l="0" t="0" r="0" b="3810"/>
-                <wp:wrapNone/>
-                <wp:docPr id="2" name="Text Box 2"/>
-                <wp:cNvGraphicFramePr/>
-                <a:graphic xmlns:a="http://schemas.openxmlformats.org/drawingml/2006/main">
-                  <a:graphicData uri="http://schemas.microsoft.com/office/word/2010/wordprocessingShape">
-                    <wps:wsp>
-                      <wps:cNvSpPr txBox="1"/>
-                      <wps:spPr>
-                        <a:xfrm>
-                          <a:off x="0" y="0"/>
-                          <a:ext cx="3211373" cy="1463040"/>
-                        </a:xfrm>
-                        <a:prstGeom prst="rect">
-                          <a:avLst/>
-                        </a:prstGeom>
-                        <a:noFill/>
-                        <a:ln w="6350">
-                          <a:noFill/>
-                        </a:ln>
-                      </wps:spPr>
-                      <wps:txbx>
-                        <w:txbxContent>
-                          <w:p>
-                            <w:pPr>
-                              <w:pStyle w:val="ListParagraph"/>
-                              <w:numPr>
-                                <w:ilvl w:val="0"/>
-                                <w:numId w:val="2"/>
-                              </w:numPr>
-                            </w:pPr>
-                            <w:r>
-                              <w:t>Web Development (HTML</w:t>
-                            </w:r>
-                            <w:r>
-                              <w:t>-CSS-JS</w:t>
-                            </w:r>
-                            <w:r>
-                              <w:t>)</w:t>
-                            </w:r>
-                          </w:p>
-                          <w:p>
-                            <w:pPr>
-                              <w:pStyle w:val="ListParagraph"/>
-                              <w:numPr>
-                                <w:ilvl w:val="0"/>
-                                <w:numId w:val="2"/>
-                              </w:numPr>
-                            </w:pPr>
-                            <w:r>
-                              <w:t>Arduino C</w:t>
-                            </w:r>
-                          </w:p>
-                          <w:p>
-                            <w:pPr>
-                              <w:pStyle w:val="ListParagraph"/>
-                              <w:numPr>
-                                <w:ilvl w:val="0"/>
-                                <w:numId w:val="2"/>
-                              </w:numPr>
-                            </w:pPr>
-                            <w:r>
-                              <w:t>Team Programming/Team Corporation</w:t>
-                            </w:r>
-                          </w:p>
-                          <w:p>
-                            <w:pPr>
-                              <w:pStyle w:val="ListParagraph"/>
-                              <w:numPr>
-                                <w:ilvl w:val="0"/>
-                                <w:numId w:val="2"/>
-                              </w:numPr>
-                            </w:pPr>
-                            <w:r>
-                              <w:t xml:space="preserve">Photoshop &amp; </w:t>
-                            </w:r>
-                            <w:r>
-                              <w:t>Video Editing</w:t>
-                            </w:r>
-                          </w:p>
-                          <w:p>
-                            <w:pPr>
-                              <w:pStyle w:val="ListParagraph"/>
-                              <w:numPr>
-                                <w:ilvl w:val="0"/>
-                                <w:numId w:val="2"/>
-                              </w:numPr>
-                            </w:pPr>
-                            <w:r>
-                              <w:t xml:space="preserve">Advanced Microsoft Office Knowledge </w:t>
-                            </w:r>
-                          </w:p>
-                        </w:txbxContent>
-                      </wps:txbx>
-                      <wps:bodyPr rot="0" spcFirstLastPara="0" vertOverflow="overflow" horzOverflow="overflow" vert="horz" wrap="square" lIns="91440" tIns="45720" rIns="91440" bIns="45720" numCol="1" spcCol="0" rtlCol="0" fromWordArt="0" anchor="t" anchorCtr="0" forceAA="0" compatLnSpc="1">
-                        <a:prstTxWarp prst="textNoShape">
-                          <a:avLst/>
-                        </a:prstTxWarp>
-                        <a:noAutofit/>
-                      </wps:bodyPr>
-                    </wps:wsp>
-                  </a:graphicData>
-                </a:graphic>
-                <wp14:sizeRelH relativeFrom="margin">
-                  <wp14:pctWidth>0</wp14:pctWidth>
-                </wp14:sizeRelH>
-                <wp14:sizeRelV relativeFrom="margin">
-                  <wp14:pctHeight>0</wp14:pctHeight>
-                </wp14:sizeRelV>
-              </wp:anchor>
-            </w:drawing>
-          </mc:Choice>
-          <mc:Fallback>
-            <w:pict>
-              <v:shapetype w14:anchorId="47A8E0EA" id="_x0000_t202" coordsize="21600,21600" o:spt="202" path="m,l,21600r21600,l21600,xe">
-                <v:stroke joinstyle="miter"/>
-                <v:path gradientshapeok="t" o:connecttype="rect"/>
-              </v:shapetype>
-              <v:shape id="Text Box 2" o:spid="_x0000_s1026" type="#_x0000_t202" style="position:absolute;margin-left:229.85pt;margin-top:15.15pt;width:252.85pt;height:115.2pt;z-index:251660288;visibility:visible;mso-wrap-style:square;mso-width-percent:0;mso-height-percent:0;mso-wrap-distance-left:9pt;mso-wrap-distance-top:0;mso-wrap-distance-right:9pt;mso-wrap-distance-bottom:0;mso-position-horizontal:absolute;mso-position-horizontal-relative:margin;mso-position-vertical:absolute;mso-position-vertical-relative:text;mso-width-percent:0;mso-height-percent:0;mso-width-relative:margin;mso-height-relative:margin;v-text-anchor:top" o:gfxdata="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" filled="f" stroked="f" strokeweight=".5pt">
-                <v:textbox>
-                  <w:txbxContent>
-                    <w:p>
-                      <w:pPr>
-                        <w:pStyle w:val="ListParagraph"/>
-                        <w:numPr>
-                          <w:ilvl w:val="0"/>
-                          <w:numId w:val="2"/>
-                        </w:numPr>
-                      </w:pPr>
-                      <w:r>
-                        <w:t>Web Development (HTML</w:t>
-                      </w:r>
-                      <w:r>
-                        <w:t>-CSS-JS</w:t>
-                      </w:r>
-                      <w:r>
-                        <w:t>)</w:t>
-                      </w:r>
-                    </w:p>
-                    <w:p>
-                      <w:pPr>
-                        <w:pStyle w:val="ListParagraph"/>
-                        <w:numPr>
-                          <w:ilvl w:val="0"/>
-                          <w:numId w:val="2"/>
-                        </w:numPr>
-                      </w:pPr>
-                      <w:r>
-                        <w:t>Arduino C</w:t>
-                      </w:r>
-                    </w:p>
-                    <w:p>
-                      <w:pPr>
-                        <w:pStyle w:val="ListParagraph"/>
-                        <w:numPr>
-                          <w:ilvl w:val="0"/>
-                          <w:numId w:val="2"/>
-                        </w:numPr>
-                      </w:pPr>
-                      <w:r>
-                        <w:t>Team Programming/Team Corporation</w:t>
-                      </w:r>
-                    </w:p>
-                    <w:p>
-                      <w:pPr>
-                        <w:pStyle w:val="ListParagraph"/>
-                        <w:numPr>
-                          <w:ilvl w:val="0"/>
-                          <w:numId w:val="2"/>
-                        </w:numPr>
-                      </w:pPr>
-                      <w:r>
-                        <w:t xml:space="preserve">Photoshop &amp; </w:t>
-                      </w:r>
-                      <w:r>
-                        <w:t>Video Editing</w:t>
-                      </w:r>
-                    </w:p>
-                    <w:p>
-                      <w:pPr>
-                        <w:pStyle w:val="ListParagraph"/>
-                        <w:numPr>
-                          <w:ilvl w:val="0"/>
-                          <w:numId w:val="2"/>
-                        </w:numPr>
-                      </w:pPr>
-                      <w:r>
-                        <w:t xml:space="preserve">Advanced Microsoft Office Knowledge </w:t>
-                      </w:r>
-                    </w:p>
-                  </w:txbxContent>
-                </v:textbox>
-                <w10:wrap anchorx="margin"/>
-              </v:shape>
-            </w:pict>
-          </mc:Fallback>
-        </mc:AlternateContent>
+        <w:t xml:space="preserve"> developed</w:t>
       </w:r>
       <w:r>
         <w:rPr>
@@ -455,29 +237,23 @@
           <w:b w:val="0"/>
           <w:i w:val="0"/>
         </w:rPr>
-        <w:t xml:space="preserve">Key skills include but are not limited to: </w:t>
-      </w:r>
-    </w:p>
-    <w:p>
-      <w:pPr>
-        <w:pStyle w:val="ListParagraph"/>
-        <w:numPr>
-          <w:ilvl w:val="0"/>
-          <w:numId w:val="1"/>
-        </w:numPr>
+        <w:t xml:space="preserve"> essential communication skills when handling customers. With highly unique knowledge in </w:t>
+      </w:r>
+      <w:r>
         <w:rPr>
           <w:rStyle w:val="BookTitle"/>
           <w:b w:val="0"/>
           <w:i w:val="0"/>
         </w:rPr>
-      </w:pPr>
+        <w:t xml:space="preserve">software development, I </w:t>
+      </w:r>
       <w:r>
         <w:rPr>
           <w:rStyle w:val="BookTitle"/>
           <w:b w:val="0"/>
           <w:i w:val="0"/>
         </w:rPr>
-        <w:t>J</w:t>
+        <w:t xml:space="preserve">believe I </w:t>
       </w:r>
       <w:r>
         <w:rPr>
@@ -485,7 +261,7 @@
           <w:b w:val="0"/>
           <w:i w:val="0"/>
         </w:rPr>
-        <w:t>ava development</w:t>
+        <w:t xml:space="preserve">can conquer almost any task. </w:t>
       </w:r>
       <w:r>
         <w:rPr>
@@ -493,38 +269,30 @@
           <w:b w:val="0"/>
           <w:i w:val="0"/>
         </w:rPr>
-        <w:t xml:space="preserve"> </w:t>
-      </w:r>
-    </w:p>
-    <w:p>
-      <w:pPr>
-        <w:pStyle w:val="ListParagraph"/>
-        <w:numPr>
-          <w:ilvl w:val="0"/>
-          <w:numId w:val="1"/>
-        </w:numPr>
+        <w:t>I am highly motivated to learn and pick up key employment</w:t>
+      </w:r>
+      <w:r>
         <w:rPr>
           <w:rStyle w:val="BookTitle"/>
           <w:b w:val="0"/>
           <w:i w:val="0"/>
         </w:rPr>
-      </w:pPr>
+        <w:t>/industry</w:t>
+      </w:r>
       <w:r>
         <w:rPr>
           <w:rStyle w:val="BookTitle"/>
           <w:b w:val="0"/>
           <w:i w:val="0"/>
         </w:rPr>
-        <w:t xml:space="preserve">Substantial Git knowledge </w:t>
-      </w:r>
+        <w:t xml:space="preserve"> skills from an established company in order to push myself to my limits. </w:t>
+      </w:r>
+      <w:bookmarkStart w:id="0" w:name="_GoBack"/>
+      <w:bookmarkEnd w:id="0"/>
     </w:p>
     <w:p>
       <w:pPr>
-        <w:pStyle w:val="ListParagraph"/>
-        <w:numPr>
-          <w:ilvl w:val="0"/>
-          <w:numId w:val="1"/>
-        </w:numPr>
+        <w:pStyle w:val="Heading2"/>
         <w:rPr>
           <w:rStyle w:val="BookTitle"/>
           <w:b w:val="0"/>
@@ -537,85 +305,317 @@
           <w:b w:val="0"/>
           <w:i w:val="0"/>
         </w:rPr>
-        <w:t xml:space="preserve">MySQL </w:t>
-      </w:r>
-      <w:r>
-        <w:rPr>
-          <w:rStyle w:val="BookTitle"/>
-          <w:b w:val="0"/>
-          <w:i w:val="0"/>
-        </w:rPr>
-        <w:t>Database integration</w:t>
+        <w:t xml:space="preserve">Key skills include but are not limited to: </w:t>
       </w:r>
     </w:p>
-    <w:p>
-      <w:pPr>
-        <w:pStyle w:val="ListParagraph"/>
-        <w:numPr>
-          <w:ilvl w:val="0"/>
-          <w:numId w:val="1"/>
-        </w:numPr>
-        <w:rPr>
-          <w:rStyle w:val="BookTitle"/>
-          <w:b w:val="0"/>
-          <w:i w:val="0"/>
-        </w:rPr>
-      </w:pPr>
-      <w:r>
-        <w:rPr>
-          <w:rStyle w:val="BookTitle"/>
-          <w:b w:val="0"/>
-          <w:i w:val="0"/>
-        </w:rPr>
-        <w:t xml:space="preserve">Highly knowledgeable in Mathematics </w:t>
-      </w:r>
-      <w:r>
-        <w:rPr>
-          <w:rStyle w:val="BookTitle"/>
-          <w:b w:val="0"/>
-          <w:i w:val="0"/>
-        </w:rPr>
-        <w:t>and Science</w:t>
-      </w:r>
-    </w:p>
-    <w:p>
-      <w:pPr>
-        <w:pStyle w:val="ListParagraph"/>
-        <w:numPr>
-          <w:ilvl w:val="0"/>
-          <w:numId w:val="1"/>
-        </w:numPr>
-        <w:rPr>
-          <w:rStyle w:val="BookTitle"/>
-          <w:b w:val="0"/>
-          <w:i w:val="0"/>
-        </w:rPr>
-      </w:pPr>
-      <w:r>
-        <w:rPr>
-          <w:rStyle w:val="BookTitle"/>
-          <w:b w:val="0"/>
-          <w:i w:val="0"/>
-        </w:rPr>
-        <w:t xml:space="preserve">Fix complex computer problems (IT </w:t>
-      </w:r>
-      <w:r>
-        <w:rPr>
-          <w:rStyle w:val="BookTitle"/>
-          <w:b w:val="0"/>
-          <w:i w:val="0"/>
-        </w:rPr>
-        <w:t>Support</w:t>
-      </w:r>
-      <w:r>
-        <w:rPr>
-          <w:rStyle w:val="BookTitle"/>
-          <w:b w:val="0"/>
-          <w:i w:val="0"/>
-        </w:rPr>
-        <w:t>)</w:t>
-      </w:r>
-    </w:p>
+    <w:tbl>
+      <w:tblPr>
+        <w:tblStyle w:val="PlainTable4"/>
+        <w:tblW w:w="0" w:type="auto"/>
+        <w:tblLook w:val="04A0" w:firstRow="1" w:lastRow="0" w:firstColumn="1" w:lastColumn="0" w:noHBand="0" w:noVBand="1"/>
+      </w:tblPr>
+      <w:tblGrid>
+        <w:gridCol w:w="4508"/>
+        <w:gridCol w:w="4508"/>
+      </w:tblGrid>
+      <w:tr>
+        <w:trPr>
+          <w:cnfStyle w:val="100000000000" w:firstRow="1" w:lastRow="0" w:firstColumn="0" w:lastColumn="0" w:oddVBand="0" w:evenVBand="0" w:oddHBand="0" w:evenHBand="0" w:firstRowFirstColumn="0" w:firstRowLastColumn="0" w:lastRowFirstColumn="0" w:lastRowLastColumn="0"/>
+        </w:trPr>
+        <w:tc>
+          <w:tcPr>
+            <w:cnfStyle w:val="001000000000" w:firstRow="0" w:lastRow="0" w:firstColumn="1" w:lastColumn="0" w:oddVBand="0" w:evenVBand="0" w:oddHBand="0" w:evenHBand="0" w:firstRowFirstColumn="0" w:firstRowLastColumn="0" w:lastRowFirstColumn="0" w:lastRowLastColumn="0"/>
+            <w:tcW w:w="4508" w:type="dxa"/>
+          </w:tcPr>
+          <w:p>
+            <w:pPr>
+              <w:pStyle w:val="ListParagraph"/>
+              <w:numPr>
+                <w:ilvl w:val="0"/>
+                <w:numId w:val="1"/>
+              </w:numPr>
+              <w:rPr>
+                <w:rStyle w:val="BookTitle"/>
+                <w:b/>
+                <w:i w:val="0"/>
+                <w:sz w:val="18"/>
+              </w:rPr>
+            </w:pPr>
+            <w:r>
+              <w:rPr>
+                <w:rStyle w:val="BookTitle"/>
+                <w:i w:val="0"/>
+                <w:sz w:val="18"/>
+              </w:rPr>
+              <w:t xml:space="preserve">Java development </w:t>
+            </w:r>
+          </w:p>
+          <w:p>
+            <w:pPr>
+              <w:pStyle w:val="ListParagraph"/>
+              <w:numPr>
+                <w:ilvl w:val="0"/>
+                <w:numId w:val="1"/>
+              </w:numPr>
+              <w:rPr>
+                <w:rStyle w:val="BookTitle"/>
+                <w:b/>
+                <w:i w:val="0"/>
+                <w:sz w:val="18"/>
+              </w:rPr>
+            </w:pPr>
+            <w:r>
+              <w:rPr>
+                <w:rStyle w:val="BookTitle"/>
+                <w:i w:val="0"/>
+                <w:sz w:val="18"/>
+              </w:rPr>
+              <w:t xml:space="preserve">Substantial Git knowledge </w:t>
+            </w:r>
+          </w:p>
+          <w:p>
+            <w:pPr>
+              <w:pStyle w:val="ListParagraph"/>
+              <w:numPr>
+                <w:ilvl w:val="0"/>
+                <w:numId w:val="1"/>
+              </w:numPr>
+              <w:rPr>
+                <w:rStyle w:val="BookTitle"/>
+                <w:b/>
+                <w:i w:val="0"/>
+                <w:sz w:val="18"/>
+              </w:rPr>
+            </w:pPr>
+            <w:proofErr w:type="spellStart"/>
+            <w:r>
+              <w:rPr>
+                <w:rStyle w:val="BookTitle"/>
+                <w:i w:val="0"/>
+                <w:sz w:val="18"/>
+              </w:rPr>
+              <w:t>Redis</w:t>
+            </w:r>
+            <w:proofErr w:type="spellEnd"/>
+            <w:r>
+              <w:rPr>
+                <w:rStyle w:val="BookTitle"/>
+                <w:i w:val="0"/>
+                <w:sz w:val="18"/>
+              </w:rPr>
+              <w:t>/Dynamo</w:t>
+            </w:r>
+            <w:r>
+              <w:rPr>
+                <w:rStyle w:val="BookTitle"/>
+                <w:b/>
+                <w:i w:val="0"/>
+                <w:sz w:val="18"/>
+              </w:rPr>
+              <w:t xml:space="preserve"> </w:t>
+            </w:r>
+            <w:r>
+              <w:rPr>
+                <w:rStyle w:val="BookTitle"/>
+                <w:i w:val="0"/>
+                <w:sz w:val="18"/>
+              </w:rPr>
+              <w:t>Database integration</w:t>
+            </w:r>
+          </w:p>
+          <w:p>
+            <w:pPr>
+              <w:pStyle w:val="ListParagraph"/>
+              <w:numPr>
+                <w:ilvl w:val="0"/>
+                <w:numId w:val="1"/>
+              </w:numPr>
+              <w:rPr>
+                <w:rStyle w:val="BookTitle"/>
+                <w:b/>
+                <w:i w:val="0"/>
+                <w:sz w:val="18"/>
+              </w:rPr>
+            </w:pPr>
+            <w:r>
+              <w:rPr>
+                <w:rStyle w:val="BookTitle"/>
+                <w:i w:val="0"/>
+                <w:sz w:val="18"/>
+              </w:rPr>
+              <w:t>Highly knowledgeable in Mathematics and Science</w:t>
+            </w:r>
+          </w:p>
+          <w:p>
+            <w:pPr>
+              <w:pStyle w:val="ListParagraph"/>
+              <w:numPr>
+                <w:ilvl w:val="0"/>
+                <w:numId w:val="1"/>
+              </w:numPr>
+              <w:rPr>
+                <w:bCs w:val="0"/>
+                <w:iCs/>
+                <w:sz w:val="18"/>
+              </w:rPr>
+            </w:pPr>
+            <w:r>
+              <w:rPr>
+                <w:rStyle w:val="BookTitle"/>
+                <w:i w:val="0"/>
+                <w:sz w:val="18"/>
+              </w:rPr>
+              <w:t>Fix complex computer problems (IT Support)</w:t>
+            </w:r>
+          </w:p>
+        </w:tc>
+        <w:tc>
+          <w:tcPr>
+            <w:tcW w:w="4508" w:type="dxa"/>
+          </w:tcPr>
+          <w:p>
+            <w:pPr>
+              <w:pStyle w:val="ListParagraph"/>
+              <w:numPr>
+                <w:ilvl w:val="0"/>
+                <w:numId w:val="2"/>
+              </w:numPr>
+              <w:cnfStyle w:val="100000000000" w:firstRow="1" w:lastRow="0" w:firstColumn="0" w:lastColumn="0" w:oddVBand="0" w:evenVBand="0" w:oddHBand="0" w:evenHBand="0" w:firstRowFirstColumn="0" w:firstRowLastColumn="0" w:lastRowFirstColumn="0" w:lastRowLastColumn="0"/>
+              <w:rPr>
+                <w:b w:val="0"/>
+                <w:sz w:val="18"/>
+              </w:rPr>
+            </w:pPr>
+            <w:r>
+              <w:rPr>
+                <w:b w:val="0"/>
+                <w:sz w:val="18"/>
+              </w:rPr>
+              <w:t>Web Development (HTML-CSS-JS) incl.</w:t>
+            </w:r>
+            <w:r>
+              <w:rPr>
+                <w:b w:val="0"/>
+                <w:sz w:val="18"/>
+              </w:rPr>
+              <w:t xml:space="preserve"> </w:t>
+            </w:r>
+            <w:r>
+              <w:rPr>
+                <w:b w:val="0"/>
+                <w:sz w:val="18"/>
+              </w:rPr>
+              <w:t>P5.JS</w:t>
+            </w:r>
+          </w:p>
+          <w:p>
+            <w:pPr>
+              <w:pStyle w:val="ListParagraph"/>
+              <w:numPr>
+                <w:ilvl w:val="0"/>
+                <w:numId w:val="2"/>
+              </w:numPr>
+              <w:cnfStyle w:val="100000000000" w:firstRow="1" w:lastRow="0" w:firstColumn="0" w:lastColumn="0" w:oddVBand="0" w:evenVBand="0" w:oddHBand="0" w:evenHBand="0" w:firstRowFirstColumn="0" w:firstRowLastColumn="0" w:lastRowFirstColumn="0" w:lastRowLastColumn="0"/>
+              <w:rPr>
+                <w:b w:val="0"/>
+                <w:sz w:val="18"/>
+              </w:rPr>
+            </w:pPr>
+            <w:r>
+              <w:rPr>
+                <w:b w:val="0"/>
+                <w:sz w:val="18"/>
+              </w:rPr>
+              <w:t>Arduino C</w:t>
+            </w:r>
+          </w:p>
+          <w:p>
+            <w:pPr>
+              <w:pStyle w:val="ListParagraph"/>
+              <w:numPr>
+                <w:ilvl w:val="0"/>
+                <w:numId w:val="2"/>
+              </w:numPr>
+              <w:cnfStyle w:val="100000000000" w:firstRow="1" w:lastRow="0" w:firstColumn="0" w:lastColumn="0" w:oddVBand="0" w:evenVBand="0" w:oddHBand="0" w:evenHBand="0" w:firstRowFirstColumn="0" w:firstRowLastColumn="0" w:lastRowFirstColumn="0" w:lastRowLastColumn="0"/>
+              <w:rPr>
+                <w:b w:val="0"/>
+                <w:sz w:val="18"/>
+              </w:rPr>
+            </w:pPr>
+            <w:r>
+              <w:rPr>
+                <w:b w:val="0"/>
+                <w:sz w:val="18"/>
+              </w:rPr>
+              <w:t>Team Programming/Team Collaboration</w:t>
+            </w:r>
+          </w:p>
+          <w:p>
+            <w:pPr>
+              <w:pStyle w:val="ListParagraph"/>
+              <w:numPr>
+                <w:ilvl w:val="0"/>
+                <w:numId w:val="2"/>
+              </w:numPr>
+              <w:cnfStyle w:val="100000000000" w:firstRow="1" w:lastRow="0" w:firstColumn="0" w:lastColumn="0" w:oddVBand="0" w:evenVBand="0" w:oddHBand="0" w:evenHBand="0" w:firstRowFirstColumn="0" w:firstRowLastColumn="0" w:lastRowFirstColumn="0" w:lastRowLastColumn="0"/>
+              <w:rPr>
+                <w:b w:val="0"/>
+                <w:sz w:val="18"/>
+              </w:rPr>
+            </w:pPr>
+            <w:r>
+              <w:rPr>
+                <w:b w:val="0"/>
+                <w:sz w:val="18"/>
+              </w:rPr>
+              <w:t>Photoshop &amp; Video Editing</w:t>
+            </w:r>
+          </w:p>
+          <w:p>
+            <w:pPr>
+              <w:pStyle w:val="ListParagraph"/>
+              <w:numPr>
+                <w:ilvl w:val="0"/>
+                <w:numId w:val="2"/>
+              </w:numPr>
+              <w:cnfStyle w:val="100000000000" w:firstRow="1" w:lastRow="0" w:firstColumn="0" w:lastColumn="0" w:oddVBand="0" w:evenVBand="0" w:oddHBand="0" w:evenHBand="0" w:firstRowFirstColumn="0" w:firstRowLastColumn="0" w:lastRowFirstColumn="0" w:lastRowLastColumn="0"/>
+              <w:rPr>
+                <w:b w:val="0"/>
+                <w:sz w:val="18"/>
+              </w:rPr>
+            </w:pPr>
+            <w:r>
+              <w:rPr>
+                <w:b w:val="0"/>
+                <w:sz w:val="18"/>
+              </w:rPr>
+              <w:t>Advanced Data Analysis with Excel (Pivot Tables)</w:t>
+            </w:r>
+          </w:p>
+          <w:p>
+            <w:pPr>
+              <w:pStyle w:val="ListParagraph"/>
+              <w:numPr>
+                <w:ilvl w:val="0"/>
+                <w:numId w:val="2"/>
+              </w:numPr>
+              <w:cnfStyle w:val="100000000000" w:firstRow="1" w:lastRow="0" w:firstColumn="0" w:lastColumn="0" w:oddVBand="0" w:evenVBand="0" w:oddHBand="0" w:evenHBand="0" w:firstRowFirstColumn="0" w:firstRowLastColumn="0" w:lastRowFirstColumn="0" w:lastRowLastColumn="0"/>
+              <w:rPr>
+                <w:b w:val="0"/>
+                <w:sz w:val="18"/>
+              </w:rPr>
+            </w:pPr>
+            <w:r>
+              <w:rPr>
+                <w:b w:val="0"/>
+                <w:sz w:val="18"/>
+              </w:rPr>
+              <w:t>Machine Learning (Neural Network) Application &amp; integration</w:t>
+            </w:r>
+          </w:p>
+        </w:tc>
+      </w:tr>
+    </w:tbl>
     <w:p>
       <w:pPr>
         <w:pStyle w:val="Heading2"/>
@@ -869,7 +869,11 @@
           </mc:Choice>
           <mc:Fallback>
             <w:pict>
-              <v:shape w14:anchorId="55A28844" id="Text Box 4" o:spid="_x0000_s1027" type="#_x0000_t202" style="position:absolute;margin-left:358.25pt;margin-top:6.75pt;width:130.75pt;height:58.2pt;z-index:251662336;visibility:visible;mso-wrap-style:square;mso-width-percent:0;mso-height-percent:0;mso-wrap-distance-left:9pt;mso-wrap-distance-top:0;mso-wrap-distance-right:9pt;mso-wrap-distance-bottom:0;mso-position-horizontal:absolute;mso-position-horizontal-relative:margin;mso-position-vertical:absolute;mso-position-vertical-relative:text;mso-width-percent:0;mso-height-percent:0;mso-width-relative:margin;mso-height-relative:margin;v-text-anchor:top" o:gfxdata="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" filled="f" stroked="f" strokeweight=".5pt">
+              <v:shapetype w14:anchorId="55A28844" id="_x0000_t202" coordsize="21600,21600" o:spt="202" path="m,l,21600r21600,l21600,xe">
+                <v:stroke joinstyle="miter"/>
+                <v:path gradientshapeok="t" o:connecttype="rect"/>
+              </v:shapetype>
+              <v:shape id="Text Box 4" o:spid="_x0000_s1026" type="#_x0000_t202" style="position:absolute;margin-left:358.25pt;margin-top:6.75pt;width:130.75pt;height:58.2pt;z-index:251662336;visibility:visible;mso-wrap-style:square;mso-width-percent:0;mso-height-percent:0;mso-wrap-distance-left:9pt;mso-wrap-distance-top:0;mso-wrap-distance-right:9pt;mso-wrap-distance-bottom:0;mso-position-horizontal:absolute;mso-position-horizontal-relative:margin;mso-position-vertical:absolute;mso-position-vertical-relative:text;mso-width-percent:0;mso-height-percent:0;mso-width-relative:margin;mso-height-relative:margin;v-text-anchor:top" o:gfxdata="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" filled="f" stroked="f" strokeweight=".5pt">
                 <v:textbox>
                   <w:txbxContent>
                     <w:p>
@@ -964,8 +968,6 @@
       <w:r>
         <w:t>2017</w:t>
       </w:r>
-      <w:bookmarkStart w:id="0" w:name="_GoBack"/>
-      <w:bookmarkEnd w:id="0"/>
       <w:r>
         <w:t xml:space="preserve">: Australian Mathematics Competition: Certificate of </w:t>
       </w:r>
@@ -985,12 +987,24 @@
     </w:p>
     <w:p>
       <w:r>
-        <w:t>2017: Big Science Competition Certificate of Credit</w:t>
+        <w:t>2017: Academic Award SCHS</w:t>
+      </w:r>
+      <w:r>
+        <w:t>: Robotics</w:t>
       </w:r>
     </w:p>
     <w:p>
       <w:r>
-        <w:t>2017: Academic Award SCHS</w:t>
+        <w:t>2018: Code Masters Melbourne: 3</w:t>
+      </w:r>
+      <w:r>
+        <w:rPr>
+          <w:vertAlign w:val="superscript"/>
+        </w:rPr>
+        <w:t>rd</w:t>
+      </w:r>
+      <w:r>
+        <w:t xml:space="preserve"> Place</w:t>
       </w:r>
     </w:p>
     <w:p>
@@ -1084,7 +1098,7 @@
           </mc:Choice>
           <mc:Fallback>
             <w:pict>
-              <v:shape w14:anchorId="00FC20B2" id="Text Box 9" o:spid="_x0000_s1028" type="#_x0000_t202" style="position:absolute;left:0;text-align:left;margin-left:64.55pt;margin-top:51.2pt;width:115.75pt;height:20.7pt;z-index:251674624;visibility:visible;mso-wrap-style:square;mso-width-percent:0;mso-height-percent:0;mso-wrap-distance-left:9pt;mso-wrap-distance-top:0;mso-wrap-distance-right:9pt;mso-wrap-distance-bottom:0;mso-position-horizontal:right;mso-position-horizontal-relative:margin;mso-position-vertical:absolute;mso-position-vertical-relative:text;mso-width-percent:0;mso-height-percent:0;mso-width-relative:margin;mso-height-relative:margin;v-text-anchor:top" o:gfxdata="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" filled="f" stroked="f" strokeweight=".5pt">
+              <v:shape w14:anchorId="00FC20B2" id="Text Box 9" o:spid="_x0000_s1027" type="#_x0000_t202" style="position:absolute;left:0;text-align:left;margin-left:64.55pt;margin-top:51.2pt;width:115.75pt;height:20.7pt;z-index:251674624;visibility:visible;mso-wrap-style:square;mso-width-percent:0;mso-height-percent:0;mso-wrap-distance-left:9pt;mso-wrap-distance-top:0;mso-wrap-distance-right:9pt;mso-wrap-distance-bottom:0;mso-position-horizontal:right;mso-position-horizontal-relative:margin;mso-position-vertical:absolute;mso-position-vertical-relative:text;mso-width-percent:0;mso-height-percent:0;mso-width-relative:margin;mso-height-relative:margin;v-text-anchor:top" o:gfxdata="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" filled="f" stroked="f" strokeweight=".5pt">
                 <v:textbox>
                   <w:txbxContent>
                     <w:p>
@@ -1137,7 +1151,7 @@
               </wp:wrapPolygon>
             </wp:wrapTight>
             <wp:docPr id="7" name="Picture 7" descr="C:\Users\ryan9_000\OneDrive for Business\Work experience\25571542.jpg">
-              <a:hlinkClick xmlns:a="http://schemas.openxmlformats.org/drawingml/2006/main" r:id="rId13"/>
+              <a:hlinkClick xmlns:a="http://schemas.openxmlformats.org/drawingml/2006/main" r:id="rId12"/>
             </wp:docPr>
             <wp:cNvGraphicFramePr>
               <a:graphicFrameLocks xmlns:a="http://schemas.openxmlformats.org/drawingml/2006/main" noChangeAspect="1"/>
@@ -1361,7 +1375,7 @@
           </mc:Choice>
           <mc:Fallback>
             <w:pict>
-              <v:shape w14:anchorId="7A3536E9" id="Text Box 8" o:spid="_x0000_s1029" type="#_x0000_t202" style="position:absolute;left:0;text-align:left;margin-left:0;margin-top:52.7pt;width:115.75pt;height:18.9pt;z-index:251663360;visibility:visible;mso-wrap-style:square;mso-width-percent:0;mso-height-percent:0;mso-wrap-distance-left:9pt;mso-wrap-distance-top:0;mso-wrap-distance-right:9pt;mso-wrap-distance-bottom:0;mso-position-horizontal:left;mso-position-horizontal-relative:margin;mso-position-vertical:absolute;mso-position-vertical-relative:text;mso-width-percent:0;mso-height-percent:0;mso-width-relative:margin;mso-height-relative:margin;v-text-anchor:top" o:gfxdata="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" filled="f" stroked="f" strokeweight=".5pt">
+              <v:shape w14:anchorId="7A3536E9" id="Text Box 8" o:spid="_x0000_s1028" type="#_x0000_t202" style="position:absolute;left:0;text-align:left;margin-left:0;margin-top:52.7pt;width:115.75pt;height:18.9pt;z-index:251663360;visibility:visible;mso-wrap-style:square;mso-width-percent:0;mso-height-percent:0;mso-wrap-distance-left:9pt;mso-wrap-distance-top:0;mso-wrap-distance-right:9pt;mso-wrap-distance-bottom:0;mso-position-horizontal:left;mso-position-horizontal-relative:margin;mso-position-vertical:absolute;mso-position-vertical-relative:text;mso-width-percent:0;mso-height-percent:0;mso-width-relative:margin;mso-height-relative:margin;v-text-anchor:top" o:gfxdata="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" filled="f" stroked="f" strokeweight=".5pt">
                 <v:textbox>
                   <w:txbxContent>
                     <w:p>
@@ -1473,7 +1487,7 @@
           </mc:Choice>
           <mc:Fallback>
             <w:pict>
-              <v:shape w14:anchorId="32B5BB75" id="Text Box 1" o:spid="_x0000_s1030" type="#_x0000_t202" style="position:absolute;left:0;text-align:left;margin-left:0;margin-top:42.95pt;width:115.75pt;height:20.7pt;z-index:251676672;visibility:visible;mso-wrap-style:square;mso-width-percent:0;mso-height-percent:0;mso-wrap-distance-left:9pt;mso-wrap-distance-top:0;mso-wrap-distance-right:9pt;mso-wrap-distance-bottom:0;mso-position-horizontal:center;mso-position-horizontal-relative:margin;mso-position-vertical:absolute;mso-position-vertical-relative:text;mso-width-percent:0;mso-height-percent:0;mso-width-relative:margin;mso-height-relative:margin;v-text-anchor:top" o:gfxdata="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" filled="f" stroked="f" strokeweight=".5pt">
+              <v:shape w14:anchorId="32B5BB75" id="Text Box 1" o:spid="_x0000_s1029" type="#_x0000_t202" style="position:absolute;left:0;text-align:left;margin-left:0;margin-top:42.95pt;width:115.75pt;height:20.7pt;z-index:251676672;visibility:visible;mso-wrap-style:square;mso-width-percent:0;mso-height-percent:0;mso-wrap-distance-left:9pt;mso-wrap-distance-top:0;mso-wrap-distance-right:9pt;mso-wrap-distance-bottom:0;mso-position-horizontal:center;mso-position-horizontal-relative:margin;mso-position-vertical:absolute;mso-position-vertical-relative:text;mso-width-percent:0;mso-height-percent:0;mso-width-relative:margin;mso-height-relative:margin;v-text-anchor:top" o:gfxdata="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" filled="f" stroked="f" strokeweight=".5pt">
                 <v:textbox>
                   <w:txbxContent>
                     <w:p>
@@ -1499,7 +1513,10 @@
         </mc:AlternateContent>
       </w:r>
       <w:r>
-        <w:object w:dxaOrig="1544" w:dyaOrig="998" w14:anchorId="3DB1BFD9">
+        <w:rPr>
+          <w:noProof/>
+        </w:rPr>
+        <w:object w:dxaOrig="1614" w:dyaOrig="1044" w14:anchorId="3DB1BFD9">
           <v:shapetype id="_x0000_t75" coordsize="21600,21600" o:spt="75" o:preferrelative="t" path="m@4@5l@4@11@9@11@9@5xe" filled="f" stroked="f">
             <v:stroke joinstyle="miter"/>
             <v:formulas>
@@ -1519,10 +1536,10 @@
             <v:path o:extrusionok="f" gradientshapeok="t" o:connecttype="rect"/>
             <o:lock v:ext="edit" aspectratio="t"/>
           </v:shapetype>
-          <v:shape id="_x0000_i1038" type="#_x0000_t75" style="width:77.2pt;height:50.1pt" o:ole="">
+          <v:shape id="_x0000_i1025" type="#_x0000_t75" style="width:80.65pt;height:52.5pt" o:ole="">
             <v:imagedata r:id="rId19" o:title=""/>
           </v:shape>
-          <o:OLEObject Type="Embed" ProgID="Acrobat.Document.DC" ShapeID="_x0000_i1038" DrawAspect="Icon" ObjectID="_1571148268" r:id="rId20"/>
+          <o:OLEObject Type="Embed" ProgID="AcroExch.Document.DC" ShapeID="_x0000_i1025" DrawAspect="Icon" ObjectID="_1585906168" r:id="rId20"/>
         </w:object>
       </w:r>
     </w:p>
@@ -3454,6 +3471,74 @@
       <w:szCs w:val="18"/>
     </w:rPr>
   </w:style>
+  <w:style w:type="table" w:styleId="TableGrid">
+    <w:name w:val="Table Grid"/>
+    <w:basedOn w:val="TableNormal"/>
+    <w:uiPriority w:val="39"/>
+    <w:rsid w:val="00615D7E"/>
+    <w:pPr>
+      <w:spacing w:before="0" w:after="0" w:line="240" w:lineRule="auto"/>
+    </w:pPr>
+    <w:tblPr>
+      <w:tblBorders>
+        <w:top w:val="single" w:sz="4" w:space="0" w:color="auto"/>
+        <w:left w:val="single" w:sz="4" w:space="0" w:color="auto"/>
+        <w:bottom w:val="single" w:sz="4" w:space="0" w:color="auto"/>
+        <w:right w:val="single" w:sz="4" w:space="0" w:color="auto"/>
+        <w:insideH w:val="single" w:sz="4" w:space="0" w:color="auto"/>
+        <w:insideV w:val="single" w:sz="4" w:space="0" w:color="auto"/>
+      </w:tblBorders>
+    </w:tblPr>
+  </w:style>
+  <w:style w:type="table" w:styleId="PlainTable4">
+    <w:name w:val="Plain Table 4"/>
+    <w:basedOn w:val="TableNormal"/>
+    <w:uiPriority w:val="44"/>
+    <w:rsid w:val="00485461"/>
+    <w:pPr>
+      <w:spacing w:after="0" w:line="240" w:lineRule="auto"/>
+    </w:pPr>
+    <w:tblPr>
+      <w:tblStyleRowBandSize w:val="1"/>
+      <w:tblStyleColBandSize w:val="1"/>
+    </w:tblPr>
+    <w:tblStylePr w:type="firstRow">
+      <w:rPr>
+        <w:b/>
+        <w:bCs/>
+      </w:rPr>
+    </w:tblStylePr>
+    <w:tblStylePr w:type="lastRow">
+      <w:rPr>
+        <w:b/>
+        <w:bCs/>
+      </w:rPr>
+    </w:tblStylePr>
+    <w:tblStylePr w:type="firstCol">
+      <w:rPr>
+        <w:b/>
+        <w:bCs/>
+      </w:rPr>
+    </w:tblStylePr>
+    <w:tblStylePr w:type="lastCol">
+      <w:rPr>
+        <w:b/>
+        <w:bCs/>
+      </w:rPr>
+    </w:tblStylePr>
+    <w:tblStylePr w:type="band1Vert">
+      <w:tblPr/>
+      <w:tcPr>
+        <w:shd w:val="clear" w:color="auto" w:fill="F2F2F2" w:themeFill="background1" w:themeFillShade="F2"/>
+      </w:tcPr>
+    </w:tblStylePr>
+    <w:tblStylePr w:type="band1Horz">
+      <w:tblPr/>
+      <w:tcPr>
+        <w:shd w:val="clear" w:color="auto" w:fill="F2F2F2" w:themeFill="background1" w:themeFillShade="F2"/>
+      </w:tcPr>
+    </w:tblStylePr>
+  </w:style>
 </w:styles>
 </file>
 
@@ -3757,7 +3842,7 @@
 </file>
 
 <file path=customXml/itemProps1.xml><?xml version="1.0" encoding="utf-8"?>
-<ds:datastoreItem xmlns:ds="http://schemas.openxmlformats.org/officeDocument/2006/customXml" ds:itemID="{B0595D3A-E256-4463-ABC3-68AAA4A83D5D}">
+<ds:datastoreItem xmlns:ds="http://schemas.openxmlformats.org/officeDocument/2006/customXml" ds:itemID="{A4BBFB68-0FB5-48A5-B423-AD11DC6D82FB}">
   <ds:schemaRefs>
     <ds:schemaRef ds:uri="http://schemas.openxmlformats.org/officeDocument/2006/bibliography"/>
   </ds:schemaRefs>

</xml_diff>